<commit_message>
Updating the SRS and the Analysis documents
</commit_message>
<xml_diff>
--- a/RecipeWebsiteSRS.docx
+++ b/RecipeWebsiteSRS.docx
@@ -25,7 +25,7 @@
     <w:p>
       <w:r>
         <w:pict w14:anchorId="5E605B30">
-          <v:rect id="_x0000_i1055" style="width:0;height:1.5pt" o:hralign="center" o:hrstd="t" o:hr="t" fillcolor="#a0a0a0" stroked="f"/>
+          <v:rect id="_x0000_i1025" style="width:0;height:1.5pt" o:hralign="center" o:hrstd="t" o:hr="t" fillcolor="#a0a0a0" stroked="f"/>
         </w:pict>
       </w:r>
     </w:p>
@@ -135,7 +135,34 @@
         <w:ind w:left="1080"/>
       </w:pPr>
       <w:r>
-        <w:t>Users can manage their personal information, such as updating their name and password (email changes are not allowed).</w:t>
+        <w:t>Users can manage their personal information, such as updating their name</w:t>
+      </w:r>
+      <w:r>
+        <w:t>,</w:t>
+      </w:r>
+      <w:r>
+        <w:t xml:space="preserve"> password</w:t>
+      </w:r>
+      <w:r>
+        <w:t>, and image</w:t>
+      </w:r>
+      <w:r>
+        <w:t xml:space="preserve"> (email changes are not allowed).</w:t>
+      </w:r>
+    </w:p>
+    <w:p>
+      <w:pPr>
+        <w:numPr>
+          <w:ilvl w:val="0"/>
+          <w:numId w:val="14"/>
+        </w:numPr>
+        <w:ind w:left="1080"/>
+      </w:pPr>
+      <w:r>
+        <w:t>Also,</w:t>
+      </w:r>
+      <w:r>
+        <w:t xml:space="preserve"> a user can deactivate his account</w:t>
       </w:r>
     </w:p>
     <w:p>
@@ -351,6 +378,7 @@
         <w:ind w:left="1800"/>
       </w:pPr>
       <w:r>
+        <w:lastRenderedPageBreak/>
         <w:t>Meal type (e.g., breakfast, lunch, dinner).</w:t>
       </w:r>
     </w:p>
@@ -363,8 +391,16 @@
         <w:ind w:left="1800"/>
       </w:pPr>
       <w:r>
-        <w:lastRenderedPageBreak/>
-        <w:t>Dietary preferences (e.g., vegetarian, vegan, gluten-free).</w:t>
+        <w:t>Serving</w:t>
+      </w:r>
+      <w:r>
+        <w:t xml:space="preserve"> (</w:t>
+      </w:r>
+      <w:r>
+        <w:t>e.g., 3 persons, 4 persons.</w:t>
+      </w:r>
+      <w:r>
+        <w:t>).</w:t>
       </w:r>
     </w:p>
     <w:p>
@@ -376,7 +412,19 @@
         <w:ind w:left="1800"/>
       </w:pPr>
       <w:r>
-        <w:t>Preparation time (e.g., quick meals, slow-cooked recipes).</w:t>
+        <w:t xml:space="preserve">Preparation time (e.g., </w:t>
+      </w:r>
+      <w:r>
+        <w:t>&lt; 30 mins</w:t>
+      </w:r>
+      <w:r>
+        <w:t xml:space="preserve">, </w:t>
+      </w:r>
+      <w:r>
+        <w:t>&lt; 40 mins</w:t>
+      </w:r>
+      <w:r>
+        <w:t>).</w:t>
       </w:r>
     </w:p>
     <w:p>
@@ -404,7 +452,7 @@
         <w:ind w:left="1080"/>
       </w:pPr>
       <w:r>
-        <w:t>Users can search for recipes by ingredients, recipe names, or relevant keywords.</w:t>
+        <w:t>Users can search for recipes by recipe names, or relevant keywords.</w:t>
       </w:r>
     </w:p>
     <w:p>
@@ -438,7 +486,7 @@
     <w:p>
       <w:r>
         <w:pict w14:anchorId="31971E40">
-          <v:rect id="_x0000_i1069" style="width:0;height:1.5pt" o:hralign="center" o:hrstd="t" o:hr="t" fillcolor="#a0a0a0" stroked="f"/>
+          <v:rect id="_x0000_i1026" style="width:0;height:1.5pt" o:hralign="center" o:hrstd="t" o:hr="t" fillcolor="#a0a0a0" stroked="f"/>
         </w:pict>
       </w:r>
     </w:p>
@@ -597,7 +645,6 @@
           <w:szCs w:val="32"/>
           <w:u w:val="single"/>
         </w:rPr>
-        <w:lastRenderedPageBreak/>
         <w:t>Non-Functional Requirements</w:t>
       </w:r>
     </w:p>
@@ -664,15 +711,7 @@
         </w:numPr>
       </w:pPr>
       <w:r>
-        <w:t xml:space="preserve">User data, including passwords and personal information, must be encrypted using industry-standard encryption algorithms (e.g., SHA-256, </w:t>
-      </w:r>
-      <w:proofErr w:type="spellStart"/>
-      <w:r>
-        <w:t>bcrypt</w:t>
-      </w:r>
-      <w:proofErr w:type="spellEnd"/>
-      <w:r>
-        <w:t>).</w:t>
+        <w:t>User data, including passwords and personal information, must be encrypted using industry-standard encryption algorithms (e.g., SHA-256, bcrypt).</w:t>
       </w:r>
     </w:p>
     <w:p>
@@ -858,7 +897,7 @@
     <w:p>
       <w:r>
         <w:pict w14:anchorId="266B85D4">
-          <v:rect id="_x0000_i1058" style="width:0;height:1.5pt" o:hralign="center" o:hrstd="t" o:hr="t" fillcolor="#a0a0a0" stroked="f"/>
+          <v:rect id="_x0000_i1027" style="width:0;height:1.5pt" o:hralign="center" o:hrstd="t" o:hr="t" fillcolor="#a0a0a0" stroked="f"/>
         </w:pict>
       </w:r>
     </w:p>
@@ -5065,6 +5104,7 @@
   <w:style w:type="character" w:default="1" w:styleId="DefaultParagraphFont">
     <w:name w:val="Default Paragraph Font"/>
     <w:uiPriority w:val="1"/>
+    <w:semiHidden/>
     <w:unhideWhenUsed/>
   </w:style>
   <w:style w:type="table" w:default="1" w:styleId="TableNormal">

</xml_diff>